<commit_message>
last commit for pc change
</commit_message>
<xml_diff>
--- a/L3/S1/Turc/Altıncı Ders.docx
+++ b/L3/S1/Turc/Altıncı Ders.docx
@@ -1534,7 +1534,32 @@
         <w:tab/>
         <w:tab/>
         <w:tab/>
-        <w:t>……………………………………………</w:t>
+      </w:r>
+      <w:r>
+        <w:rPr>
+          <w:sz w:val="20"/>
+        </w:rPr>
+        <w:t>D</w:t>
+      </w:r>
+      <w:r>
+        <w:rPr>
+          <w:sz w:val="20"/>
+          <w:lang w:val="de-DE"/>
+        </w:rPr>
+        <w:t xml:space="preserve">uvarı yıkık </w:t>
+      </w:r>
+      <w:r>
+        <w:rPr>
+          <w:sz w:val="20"/>
+        </w:rPr>
+        <w:t>B</w:t>
+      </w:r>
+      <w:r>
+        <w:rPr>
+          <w:sz w:val="20"/>
+          <w:lang w:val="de-DE"/>
+        </w:rPr>
+        <w:t xml:space="preserve">ir bahçe = </w:t>
       </w:r>
     </w:p>
     <w:p>
@@ -1551,14 +1576,12 @@
         <w:tab/>
         <w:tab/>
         <w:tab/>
-        <w:t>…………………………</w:t>
-      </w:r>
-      <w:r>
-        <w:rPr>
-          <w:sz w:val="20"/>
-          <w:lang w:val="de-DE"/>
-        </w:rPr>
-        <w:t>…………………</w:t>
+      </w:r>
+      <w:r>
+        <w:rPr>
+          <w:sz w:val="20"/>
+        </w:rPr>
+        <w:t>Penceresi temiz oda = La pièce à la fenêtre propre</w:t>
       </w:r>
     </w:p>
     <w:p>
@@ -1576,7 +1599,41 @@
         <w:tab/>
         <w:tab/>
         <w:tab/>
-        <w:t>……………………………………………</w:t>
+      </w:r>
+      <w:r>
+        <w:rPr>
+          <w:sz w:val="20"/>
+          <w:lang w:val="de-DE"/>
+        </w:rPr>
+        <w:t>E</w:t>
+      </w:r>
+      <w:r>
+        <w:rPr>
+          <w:sz w:val="20"/>
+          <w:lang w:val="de-DE"/>
+        </w:rPr>
+        <w:t>l</w:t>
+      </w:r>
+      <w:r>
+        <w:rPr>
+          <w:sz w:val="20"/>
+          <w:lang w:val="de-DE"/>
+        </w:rPr>
+        <w:t>i a</w:t>
+      </w:r>
+      <w:r>
+        <w:rPr>
+          <w:sz w:val="20"/>
+          <w:lang w:val="de-DE"/>
+        </w:rPr>
+        <w:t xml:space="preserve">çık arkadaşım </w:t>
+      </w:r>
+      <w:r>
+        <w:rPr>
+          <w:sz w:val="20"/>
+          <w:lang w:val="de-DE"/>
+        </w:rPr>
+        <w:t>= Mon ami à la main ouvert/généreux</w:t>
       </w:r>
     </w:p>
     <w:p>
@@ -1597,7 +1654,13 @@
         <w:tab/>
         <w:tab/>
         <w:tab/>
-        <w:t>……………………………………………</w:t>
+      </w:r>
+      <w:r>
+        <w:rPr>
+          <w:sz w:val="20"/>
+          <w:lang w:val="de-DE"/>
+        </w:rPr>
+        <w:t>Sakalı ak ihtiyar = Le vieillard à barbe blanche</w:t>
       </w:r>
     </w:p>
     <w:p>
@@ -1618,7 +1681,55 @@
         <w:tab/>
         <w:tab/>
         <w:tab/>
-        <w:t>……………………………………………</w:t>
+      </w:r>
+      <w:r>
+        <w:rPr>
+          <w:sz w:val="20"/>
+          <w:lang w:val="de-DE"/>
+        </w:rPr>
+        <w:t>B</w:t>
+      </w:r>
+      <w:r>
+        <w:rPr>
+          <w:sz w:val="20"/>
+          <w:lang w:val="de-DE"/>
+        </w:rPr>
+        <w:t>akış</w:t>
+      </w:r>
+      <w:r>
+        <w:rPr>
+          <w:sz w:val="20"/>
+          <w:lang w:val="de-DE"/>
+        </w:rPr>
+        <w:t>ı</w:t>
+      </w:r>
+      <w:r>
+        <w:rPr>
+          <w:sz w:val="20"/>
+          <w:lang w:val="de-DE"/>
+        </w:rPr>
+        <w:t xml:space="preserve"> </w:t>
+      </w:r>
+      <w:r>
+        <w:rPr>
+          <w:sz w:val="20"/>
+          <w:lang w:val="de-DE"/>
+        </w:rPr>
+        <w:t>k</w:t>
+      </w:r>
+      <w:r>
+        <w:rPr>
+          <w:sz w:val="20"/>
+          <w:lang w:val="de-DE"/>
+        </w:rPr>
+        <w:t xml:space="preserve">eskin albay </w:t>
+      </w:r>
+      <w:r>
+        <w:rPr>
+          <w:sz w:val="20"/>
+          <w:lang w:val="de-DE"/>
+        </w:rPr>
+        <w:t>= Le colonel au regard tranchant</w:t>
       </w:r>
     </w:p>
     <w:p>
@@ -1639,7 +1750,55 @@
         <w:tab/>
         <w:tab/>
         <w:tab/>
-        <w:t>……………………………………………</w:t>
+      </w:r>
+      <w:r>
+        <w:rPr>
+          <w:sz w:val="20"/>
+          <w:lang w:val="de-DE"/>
+        </w:rPr>
+        <w:t>B</w:t>
+      </w:r>
+      <w:r>
+        <w:rPr>
+          <w:sz w:val="20"/>
+          <w:lang w:val="de-DE"/>
+        </w:rPr>
+        <w:t>anyo</w:t>
+      </w:r>
+      <w:r>
+        <w:rPr>
+          <w:sz w:val="20"/>
+          <w:lang w:val="de-DE"/>
+        </w:rPr>
+        <w:t>ları</w:t>
+      </w:r>
+      <w:r>
+        <w:rPr>
+          <w:sz w:val="20"/>
+          <w:lang w:val="de-DE"/>
+        </w:rPr>
+        <w:t xml:space="preserve"> </w:t>
+      </w:r>
+      <w:r>
+        <w:rPr>
+          <w:sz w:val="20"/>
+          <w:lang w:val="de-DE"/>
+        </w:rPr>
+        <w:t>b</w:t>
+      </w:r>
+      <w:r>
+        <w:rPr>
+          <w:sz w:val="20"/>
+          <w:lang w:val="de-DE"/>
+        </w:rPr>
+        <w:t xml:space="preserve">üyük evler </w:t>
+      </w:r>
+      <w:r>
+        <w:rPr>
+          <w:sz w:val="20"/>
+          <w:lang w:val="de-DE"/>
+        </w:rPr>
+        <w:t xml:space="preserve">= </w:t>
       </w:r>
     </w:p>
     <w:p>
@@ -1660,7 +1819,48 @@
         <w:tab/>
         <w:tab/>
         <w:tab/>
-        <w:t>……………………………………………</w:t>
+      </w:r>
+      <w:r>
+        <w:rPr>
+          <w:sz w:val="20"/>
+          <w:lang w:val="de-DE"/>
+        </w:rPr>
+        <w:t>T</w:t>
+      </w:r>
+      <w:r>
+        <w:rPr>
+          <w:sz w:val="20"/>
+          <w:lang w:val="de-DE"/>
+        </w:rPr>
+        <w:t>avan</w:t>
+      </w:r>
+      <w:r>
+        <w:rPr>
+          <w:sz w:val="20"/>
+          <w:lang w:val="de-DE"/>
+        </w:rPr>
+        <w:t>ı</w:t>
+      </w:r>
+      <w:r>
+        <w:rPr>
+          <w:sz w:val="20"/>
+          <w:lang w:val="de-DE"/>
+        </w:rPr>
+        <w:t xml:space="preserve"> </w:t>
+      </w:r>
+      <w:r>
+        <w:rPr>
+          <w:sz w:val="20"/>
+          <w:lang w:val="de-DE"/>
+        </w:rPr>
+        <w:t>y</w:t>
+      </w:r>
+      <w:r>
+        <w:rPr>
+          <w:sz w:val="20"/>
+          <w:lang w:val="de-DE"/>
+        </w:rPr>
+        <w:t xml:space="preserve">üksek oda </w:t>
       </w:r>
     </w:p>
     <w:p>
@@ -1681,7 +1881,55 @@
         <w:tab/>
         <w:tab/>
         <w:tab/>
-        <w:t>……………………………………………</w:t>
+      </w:r>
+      <w:r>
+        <w:rPr>
+          <w:sz w:val="20"/>
+          <w:lang w:val="de-DE"/>
+        </w:rPr>
+        <w:t>Y</w:t>
+      </w:r>
+      <w:r>
+        <w:rPr>
+          <w:sz w:val="20"/>
+          <w:lang w:val="de-DE"/>
+        </w:rPr>
+        <w:t>üzük</w:t>
+      </w:r>
+      <w:r>
+        <w:rPr>
+          <w:sz w:val="20"/>
+          <w:lang w:val="de-DE"/>
+        </w:rPr>
+        <w:t>leri</w:t>
+      </w:r>
+      <w:r>
+        <w:rPr>
+          <w:sz w:val="20"/>
+          <w:lang w:val="de-DE"/>
+        </w:rPr>
+        <w:t xml:space="preserve"> </w:t>
+      </w:r>
+      <w:r>
+        <w:rPr>
+          <w:sz w:val="20"/>
+          <w:lang w:val="de-DE"/>
+        </w:rPr>
+        <w:t>çok</w:t>
+      </w:r>
+      <w:r>
+        <w:rPr>
+          <w:sz w:val="20"/>
+          <w:lang w:val="de-DE"/>
+        </w:rPr>
+        <w:t xml:space="preserve"> eller </w:t>
+      </w:r>
+      <w:r>
+        <w:rPr>
+          <w:sz w:val="20"/>
+          <w:lang w:val="de-DE"/>
+        </w:rPr>
+        <w:t>= Les mains très baguées</w:t>
       </w:r>
     </w:p>
     <w:p>
@@ -1699,7 +1947,35 @@
         <w:tab/>
         <w:tab/>
         <w:tab/>
-        <w:t>……………………………………………</w:t>
+        <w:t>Öğretmen</w:t>
+      </w:r>
+      <w:r>
+        <w:rPr>
+          <w:sz w:val="20"/>
+          <w:lang w:val="en-US"/>
+        </w:rPr>
+        <w:t>leri az</w:t>
+      </w:r>
+      <w:r>
+        <w:rPr>
+          <w:sz w:val="20"/>
+          <w:lang w:val="en-US"/>
+        </w:rPr>
+        <w:t xml:space="preserve"> okul</w:t>
+      </w:r>
+      <w:r>
+        <w:rPr>
+          <w:sz w:val="20"/>
+          <w:lang w:val="en-US"/>
+        </w:rPr>
+        <w:t xml:space="preserve"> </w:t>
+      </w:r>
+      <w:r>
+        <w:rPr>
+          <w:sz w:val="20"/>
+          <w:lang w:val="de-DE"/>
+        </w:rPr>
+        <w:t>= L’école avec peu de professeirs</w:t>
       </w:r>
     </w:p>
     <w:p>
@@ -1717,7 +1993,55 @@
         <w:tab/>
         <w:tab/>
         <w:tab/>
-        <w:t>……………………………………………</w:t>
+      </w:r>
+      <w:r>
+        <w:rPr>
+          <w:sz w:val="20"/>
+          <w:lang w:val="en-US"/>
+        </w:rPr>
+        <w:t>A</w:t>
+      </w:r>
+      <w:r>
+        <w:rPr>
+          <w:sz w:val="20"/>
+          <w:lang w:val="en-US"/>
+        </w:rPr>
+        <w:t>ğaç</w:t>
+      </w:r>
+      <w:r>
+        <w:rPr>
+          <w:sz w:val="20"/>
+          <w:lang w:val="en-US"/>
+        </w:rPr>
+        <w:t>lar</w:t>
+      </w:r>
+      <w:r>
+        <w:rPr>
+          <w:sz w:val="20"/>
+          <w:lang w:val="de-DE"/>
+        </w:rPr>
+        <w:t>ı</w:t>
+      </w:r>
+      <w:r>
+        <w:rPr>
+          <w:sz w:val="20"/>
+          <w:lang w:val="en-US"/>
+        </w:rPr>
+        <w:t xml:space="preserve"> </w:t>
+      </w:r>
+      <w:r>
+        <w:rPr>
+          <w:sz w:val="20"/>
+          <w:lang w:val="en-US"/>
+        </w:rPr>
+        <w:t>i</w:t>
+      </w:r>
+      <w:r>
+        <w:rPr>
+          <w:sz w:val="20"/>
+          <w:lang w:val="en-US"/>
+        </w:rPr>
+        <w:t xml:space="preserve">nce sokaklar </w:t>
       </w:r>
     </w:p>
     <w:p>
@@ -1736,7 +2060,41 @@
         <w:tab/>
         <w:tab/>
         <w:tab/>
-        <w:t>……………………………………………</w:t>
+      </w:r>
+      <w:r>
+        <w:rPr>
+          <w:sz w:val="20"/>
+          <w:lang w:val="en-US"/>
+        </w:rPr>
+        <w:t>K</w:t>
+      </w:r>
+      <w:r>
+        <w:rPr>
+          <w:sz w:val="20"/>
+          <w:lang w:val="en-US"/>
+        </w:rPr>
+        <w:t>apı</w:t>
+      </w:r>
+      <w:r>
+        <w:rPr>
+          <w:sz w:val="20"/>
+          <w:lang w:val="en-US"/>
+        </w:rPr>
+        <w:t>sı</w:t>
+      </w:r>
+      <w:r>
+        <w:rPr>
+          <w:sz w:val="20"/>
+          <w:lang w:val="en-US"/>
+        </w:rPr>
+        <w:t xml:space="preserve"> üç araba </w:t>
+      </w:r>
+      <w:r>
+        <w:rPr>
+          <w:sz w:val="20"/>
+          <w:lang w:val="en-US"/>
+        </w:rPr>
+        <w:t>= La voiture à trois portes</w:t>
       </w:r>
       <w:r>
         <w:br w:type="page"/>
@@ -2299,7 +2657,13 @@
         <w:tab/>
         <w:tab/>
         <w:tab/>
-        <w:t>…………………………………………</w:t>
+      </w:r>
+      <w:r>
+        <w:rPr>
+          <w:sz w:val="20"/>
+          <w:lang w:val="de-DE"/>
+        </w:rPr>
+        <w:t>Benin gibi sen</w:t>
       </w:r>
     </w:p>
     <w:p>
@@ -2320,7 +2684,27 @@
         <w:t>Nous apprenons le turc avec son père.</w:t>
         <w:tab/>
         <w:tab/>
-        <w:t>…………………………………………</w:t>
+      </w:r>
+      <w:r>
+        <w:rPr>
+          <w:sz w:val="20"/>
+        </w:rPr>
+        <w:t>Babayle türk ö</w:t>
+      </w:r>
+      <w:r>
+        <w:rPr>
+          <w:i w:val="false"/>
+          <w:iCs w:val="false"/>
+          <w:sz w:val="20"/>
+          <w:lang w:val="fr-FR"/>
+        </w:rPr>
+        <w:t>ğ</w:t>
+      </w:r>
+      <w:r>
+        <w:rPr>
+          <w:sz w:val="20"/>
+        </w:rPr>
+        <w:t>renimiz</w:t>
       </w:r>
     </w:p>
     <w:p>
@@ -2341,7 +2725,12 @@
         <w:t>Elle est très gentille avec son enfant.</w:t>
         <w:tab/>
         <w:tab/>
-        <w:t>…………………………………………</w:t>
+      </w:r>
+      <w:r>
+        <w:rPr>
+          <w:sz w:val="20"/>
+        </w:rPr>
+        <w:t>Çocukuyla sevimlisi</w:t>
       </w:r>
     </w:p>
     <w:p>
@@ -2367,7 +2756,13 @@
         <w:tab/>
         <w:tab/>
         <w:tab/>
-        <w:t>…………………………………………</w:t>
+      </w:r>
+      <w:r>
+        <w:rPr>
+          <w:sz w:val="20"/>
+          <w:lang w:val="de-DE"/>
+        </w:rPr>
+        <w:t>Bizim için o</w:t>
       </w:r>
     </w:p>
     <w:p>
@@ -2387,7 +2782,21 @@
         </w:rPr>
         <w:t>Cet immeuble est aussi haut qu’une montagne.</w:t>
         <w:tab/>
-        <w:t>…………………………………………</w:t>
+      </w:r>
+      <w:r>
+        <w:rPr>
+          <w:sz w:val="20"/>
+        </w:rPr>
+        <w:t xml:space="preserve">Bir </w:t>
+      </w:r>
+      <w:r>
+        <w:rPr>
+          <w:i w:val="false"/>
+          <w:iCs w:val="false"/>
+          <w:sz w:val="20"/>
+          <w:lang w:val="fr-FR"/>
+        </w:rPr>
+        <w:t>dağ kadar yüksek apartman</w:t>
       </w:r>
     </w:p>
     <w:p>
@@ -2738,7 +3147,12 @@
         <w:tab/>
         <w:tab/>
         <w:tab/>
-        <w:t>…………………………………………</w:t>
+      </w:r>
+      <w:r>
+        <w:rPr>
+          <w:sz w:val="20"/>
+        </w:rPr>
+        <w:t>Konula dair yok kanaat</w:t>
       </w:r>
     </w:p>
     <w:p>
@@ -5714,7 +6128,7 @@
         <w:ilvl w:val="0"/>
         <w:numId w:val="1"/>
       </w:numPr>
-      <w:overflowPunct w:val="true"/>
+      <w:overflowPunct w:val="false"/>
       <w:spacing w:lineRule="auto" w:line="360" w:before="240" w:after="60"/>
       <w:textAlignment w:val="baseline"/>
       <w:outlineLvl w:val="0"/>
@@ -5742,7 +6156,7 @@
         <w:ilvl w:val="0"/>
         <w:numId w:val="4"/>
       </w:numPr>
-      <w:overflowPunct w:val="true"/>
+      <w:overflowPunct w:val="false"/>
       <w:spacing w:lineRule="auto" w:line="360" w:before="240" w:after="480"/>
       <w:jc w:val="center"/>
       <w:textAlignment w:val="baseline"/>
@@ -5770,7 +6184,7 @@
       <w:pBdr>
         <w:bottom w:val="single" w:sz="4" w:space="1" w:color="000000"/>
       </w:pBdr>
-      <w:overflowPunct w:val="true"/>
+      <w:overflowPunct w:val="false"/>
       <w:spacing w:lineRule="auto" w:line="360" w:before="480" w:after="240"/>
       <w:ind w:left="2880" w:hanging="0"/>
       <w:jc w:val="both"/>
@@ -5800,7 +6214,7 @@
         <w:ilvl w:val="3"/>
         <w:numId w:val="1"/>
       </w:numPr>
-      <w:overflowPunct w:val="true"/>
+      <w:overflowPunct w:val="false"/>
       <w:spacing w:lineRule="auto" w:line="360" w:before="280" w:after="0"/>
       <w:ind w:left="2880" w:hanging="0"/>
       <w:jc w:val="both"/>
@@ -5826,7 +6240,7 @@
         <w:ilvl w:val="4"/>
         <w:numId w:val="1"/>
       </w:numPr>
-      <w:overflowPunct w:val="true"/>
+      <w:overflowPunct w:val="false"/>
       <w:spacing w:lineRule="auto" w:line="360" w:before="280" w:after="180"/>
       <w:ind w:left="2880" w:hanging="0"/>
       <w:textAlignment w:val="baseline"/>
@@ -5853,7 +6267,7 @@
         <w:ilvl w:val="5"/>
         <w:numId w:val="1"/>
       </w:numPr>
-      <w:overflowPunct w:val="true"/>
+      <w:overflowPunct w:val="false"/>
       <w:spacing w:lineRule="auto" w:line="360" w:before="240" w:after="60"/>
       <w:textAlignment w:val="baseline"/>
       <w:outlineLvl w:val="5"/>
@@ -7555,7 +7969,7 @@
     <w:basedOn w:val="Normal"/>
     <w:qFormat/>
     <w:pPr>
-      <w:overflowPunct w:val="true"/>
+      <w:overflowPunct w:val="false"/>
       <w:spacing w:lineRule="auto" w:line="360"/>
       <w:ind w:left="397" w:hanging="397"/>
       <w:jc w:val="both"/>
@@ -7577,7 +7991,7 @@
         <w:tab w:val="clear" w:pos="720"/>
         <w:tab w:val="left" w:pos="1134" w:leader="none"/>
       </w:tabs>
-      <w:overflowPunct w:val="true"/>
+      <w:overflowPunct w:val="false"/>
       <w:spacing w:before="240" w:after="360"/>
       <w:ind w:left="709" w:hanging="0"/>
       <w:jc w:val="both"/>
@@ -7764,7 +8178,7 @@
     <w:basedOn w:val="Normal"/>
     <w:qFormat/>
     <w:pPr>
-      <w:overflowPunct w:val="true"/>
+      <w:overflowPunct w:val="false"/>
       <w:spacing w:lineRule="auto" w:line="360"/>
       <w:jc w:val="both"/>
       <w:textAlignment w:val="baseline"/>

</xml_diff>